<commit_message>
setup m and b hardware and connect with ralph successfully
</commit_message>
<xml_diff>
--- a/IP of Router.docx
+++ b/IP of Router.docx
@@ -24,17 +24,121 @@
         <w:t>1</w:t>
       </w:r>
       <w:r>
-        <w:t>.1 255.255.255.0</w:t>
+        <w:t>.1 255.255.</w:t>
+      </w:r>
+      <w:r>
+        <w:t>0</w:t>
+      </w:r>
+      <w:r>
+        <w:t>.0</w:t>
+      </w:r>
+      <w:r>
+        <w:t xml:space="preserve"> </w:t>
       </w:r>
     </w:p>
     <w:p>
       <w:r>
-        <w:t xml:space="preserve">S0/0/0 </w:t>
-      </w:r>
-      <w:r>
-        <w:t>192.168.2.1 255.255.255.0</w:t>
+        <w:t>S</w:t>
+      </w:r>
+      <w:r>
+        <w:t xml:space="preserve">e9/0 </w:t>
+      </w:r>
+      <w:r>
+        <w:t>(Inter Router</w:t>
+      </w:r>
+      <w:r>
+        <w:t xml:space="preserve"> to M&amp;B</w:t>
+      </w:r>
+      <w:r>
+        <w:t>)</w:t>
+      </w:r>
+      <w:r>
+        <w:t xml:space="preserve"> </w:t>
+      </w:r>
+      <w:r>
+        <w:t>192.169.2.1 255.255.255.0</w:t>
       </w:r>
     </w:p>
+    <w:p>
+      <w:r>
+        <w:t>M&amp;B Hardware:</w:t>
+      </w:r>
+      <w:r>
+        <w:t xml:space="preserve"> </w:t>
+      </w:r>
+      <w:r>
+        <w:t>(Done)</w:t>
+      </w:r>
+    </w:p>
+    <w:p>
+      <w:r>
+        <w:t>Fa5/0 (Switch) 192.168.</w:t>
+      </w:r>
+      <w:r>
+        <w:t>3</w:t>
+      </w:r>
+      <w:r>
+        <w:t>.1 255.255.0.0</w:t>
+      </w:r>
+      <w:r>
+        <w:t xml:space="preserve"> </w:t>
+      </w:r>
+      <w:r>
+        <w:t>(Done)</w:t>
+      </w:r>
+    </w:p>
+    <w:p>
+      <w:r>
+        <w:t>S0/0/0 (Inter Router</w:t>
+      </w:r>
+      <w:r>
+        <w:t xml:space="preserve"> to Ralph</w:t>
+      </w:r>
+      <w:r>
+        <w:t xml:space="preserve">) </w:t>
+      </w:r>
+      <w:r>
+        <w:t>192.169.2.</w:t>
+      </w:r>
+      <w:r>
+        <w:t>2</w:t>
+      </w:r>
+      <w:r>
+        <w:t xml:space="preserve"> 255.255.255.0</w:t>
+      </w:r>
+    </w:p>
+    <w:p>
+      <w:r>
+        <w:t>Proctor Residence</w:t>
+      </w:r>
+      <w:r>
+        <w:t>:</w:t>
+      </w:r>
+    </w:p>
+    <w:p>
+      <w:r>
+        <w:t>Fa5/0 (Switch) 192.168.</w:t>
+      </w:r>
+      <w:r>
+        <w:t>4</w:t>
+      </w:r>
+      <w:r>
+        <w:t>.1 255.255.0.0</w:t>
+      </w:r>
+    </w:p>
+    <w:p>
+      <w:r>
+        <w:t>S0/0/0 (Inter Router) 192.168.2.</w:t>
+      </w:r>
+      <w:r>
+        <w:t>3</w:t>
+      </w:r>
+      <w:r>
+        <w:t xml:space="preserve"> 255.255.255.0</w:t>
+      </w:r>
+    </w:p>
+    <w:p/>
+    <w:p/>
     <w:sectPr>
       <w:pgSz w:w="12240" w:h="15840"/>
       <w:pgMar w:top="1440" w:right="1440" w:bottom="1440" w:left="1440" w:header="720" w:footer="720" w:gutter="0"/>
@@ -443,7 +547,7 @@
   <w:style w:type="paragraph" w:default="1" w:styleId="Normal">
     <w:name w:val="Normal"/>
     <w:qFormat/>
-    <w:rsid w:val="00DB2189"/>
+    <w:rsid w:val="00F7638D"/>
   </w:style>
   <w:style w:type="character" w:default="1" w:styleId="DefaultParagraphFont">
     <w:name w:val="Default Paragraph Font"/>

</xml_diff>

<commit_message>
ralph, m and b and proctor love triangle successful.
</commit_message>
<xml_diff>
--- a/IP of Router.docx
+++ b/IP of Router.docx
@@ -4,7 +4,15 @@
   <w:body>
     <w:p>
       <w:r>
-        <w:t xml:space="preserve">Ralph Bohner: </w:t>
+        <w:t xml:space="preserve">Ralph </w:t>
+      </w:r>
+      <w:proofErr w:type="spellStart"/>
+      <w:r>
+        <w:t>Bohner</w:t>
+      </w:r>
+      <w:proofErr w:type="spellEnd"/>
+      <w:r>
+        <w:t xml:space="preserve">: </w:t>
       </w:r>
     </w:p>
     <w:p>
@@ -61,6 +69,26 @@
     </w:p>
     <w:p>
       <w:r>
+        <w:t>Se</w:t>
+      </w:r>
+      <w:r>
+        <w:t>3</w:t>
+      </w:r>
+      <w:r>
+        <w:t xml:space="preserve">/0 (Inter Router to Proctor) </w:t>
+      </w:r>
+      <w:r>
+        <w:t>192.169.</w:t>
+      </w:r>
+      <w:r>
+        <w:t>4</w:t>
+      </w:r>
+      <w:r>
+        <w:t>.1 255.255.255.0</w:t>
+      </w:r>
+    </w:p>
+    <w:p>
+      <w:r>
         <w:t>M&amp;B Hardware:</w:t>
       </w:r>
       <w:r>
@@ -83,13 +111,13 @@
       <w:r>
         <w:t xml:space="preserve"> </w:t>
       </w:r>
-      <w:r>
-        <w:t>(Done)</w:t>
-      </w:r>
-    </w:p>
-    <w:p>
-      <w:r>
-        <w:t>S0/0/0 (Inter Router</w:t>
+    </w:p>
+    <w:p>
+      <w:r>
+        <w:t xml:space="preserve">Se9/0 </w:t>
+      </w:r>
+      <w:r>
+        <w:t>(Inter Router</w:t>
       </w:r>
       <w:r>
         <w:t xml:space="preserve"> to Ralph</w:t>
@@ -109,6 +137,20 @@
     </w:p>
     <w:p>
       <w:r>
+        <w:t xml:space="preserve">Se8/0 (Inter Router to </w:t>
+      </w:r>
+      <w:r>
+        <w:t>Proctor</w:t>
+      </w:r>
+      <w:r>
+        <w:t xml:space="preserve">) </w:t>
+      </w:r>
+      <w:r>
+        <w:t>192.169.3.1 255.255.255.0</w:t>
+      </w:r>
+    </w:p>
+    <w:p>
+      <w:r>
         <w:t>Proctor Residence</w:t>
       </w:r>
       <w:r>
@@ -117,7 +159,19 @@
     </w:p>
     <w:p>
       <w:r>
-        <w:t>Fa5/0 (Switch) 192.168.</w:t>
+        <w:t>Fa</w:t>
+      </w:r>
+      <w:r>
+        <w:t>5</w:t>
+      </w:r>
+      <w:r>
+        <w:t>/</w:t>
+      </w:r>
+      <w:r>
+        <w:t>0</w:t>
+      </w:r>
+      <w:r>
+        <w:t xml:space="preserve"> (Switch) 192.168.</w:t>
       </w:r>
       <w:r>
         <w:t>4</w:t>
@@ -128,15 +182,75 @@
     </w:p>
     <w:p>
       <w:r>
-        <w:t>S0/0/0 (Inter Router) 192.168.2.</w:t>
+        <w:t>Se</w:t>
+      </w:r>
+      <w:r>
+        <w:t>8</w:t>
+      </w:r>
+      <w:r>
+        <w:t xml:space="preserve">/0 </w:t>
+      </w:r>
+      <w:r>
+        <w:t>(Inter Router</w:t>
+      </w:r>
+      <w:r>
+        <w:t xml:space="preserve"> to M&amp;B</w:t>
+      </w:r>
+      <w:r>
+        <w:t xml:space="preserve">) </w:t>
+      </w:r>
+      <w:r>
+        <w:t>192.169.</w:t>
       </w:r>
       <w:r>
         <w:t>3</w:t>
       </w:r>
       <w:r>
+        <w:t>.</w:t>
+      </w:r>
+      <w:r>
+        <w:t>2</w:t>
+      </w:r>
+      <w:r>
+        <w:t xml:space="preserve"> </w:t>
+      </w:r>
+      <w:r>
+        <w:t>255.255.255.0</w:t>
+      </w:r>
+    </w:p>
+    <w:p>
+      <w:r>
+        <w:t>Se</w:t>
+      </w:r>
+      <w:r>
+        <w:t>3</w:t>
+      </w:r>
+      <w:r>
+        <w:t xml:space="preserve">/0 (Inter Router to </w:t>
+      </w:r>
+      <w:r>
+        <w:t>Ralph</w:t>
+      </w:r>
+      <w:r>
+        <w:t xml:space="preserve">) </w:t>
+      </w:r>
+      <w:r>
+        <w:t>192.169.</w:t>
+      </w:r>
+      <w:r>
+        <w:t>4</w:t>
+      </w:r>
+      <w:r>
+        <w:t>.</w:t>
+      </w:r>
+      <w:r>
+        <w:t>2</w:t>
+      </w:r>
+      <w:r>
         <w:t xml:space="preserve"> 255.255.255.0</w:t>
       </w:r>
     </w:p>
+    <w:p/>
     <w:p/>
     <w:p/>
     <w:sectPr>
@@ -547,7 +661,7 @@
   <w:style w:type="paragraph" w:default="1" w:styleId="Normal">
     <w:name w:val="Normal"/>
     <w:qFormat/>
-    <w:rsid w:val="00F7638D"/>
+    <w:rsid w:val="00FC08B2"/>
   </w:style>
   <w:style w:type="character" w:default="1" w:styleId="DefaultParagraphFont">
     <w:name w:val="Default Paragraph Font"/>

</xml_diff>

<commit_message>
westview elem school, proctor residence, m and b and ralph got interconnected
</commit_message>
<xml_diff>
--- a/IP of Router.docx
+++ b/IP of Router.docx
@@ -4,15 +4,7 @@
   <w:body>
     <w:p>
       <w:r>
-        <w:t xml:space="preserve">Ralph </w:t>
-      </w:r>
-      <w:proofErr w:type="spellStart"/>
-      <w:r>
-        <w:t>Bohner</w:t>
-      </w:r>
-      <w:proofErr w:type="spellEnd"/>
-      <w:r>
-        <w:t xml:space="preserve">: </w:t>
+        <w:t xml:space="preserve">Ralph Bohner: </w:t>
       </w:r>
     </w:p>
     <w:p>
@@ -43,6 +35,9 @@
       <w:r>
         <w:t xml:space="preserve"> </w:t>
       </w:r>
+      <w:r>
+        <w:t>(Done)</w:t>
+      </w:r>
     </w:p>
     <w:p>
       <w:r>
@@ -66,6 +61,12 @@
       <w:r>
         <w:t>192.169.2.1 255.255.255.0</w:t>
       </w:r>
+      <w:r>
+        <w:t xml:space="preserve"> </w:t>
+      </w:r>
+      <w:r>
+        <w:t>(Done)</w:t>
+      </w:r>
     </w:p>
     <w:p>
       <w:r>
@@ -86,7 +87,43 @@
       <w:r>
         <w:t>.1 255.255.255.0</w:t>
       </w:r>
-    </w:p>
+      <w:r>
+        <w:t xml:space="preserve"> </w:t>
+      </w:r>
+      <w:r>
+        <w:t>(Done)</w:t>
+      </w:r>
+    </w:p>
+    <w:p>
+      <w:r>
+        <w:t>Se</w:t>
+      </w:r>
+      <w:r>
+        <w:t>2</w:t>
+      </w:r>
+      <w:r>
+        <w:t xml:space="preserve">/0 (Inter Router to </w:t>
+      </w:r>
+      <w:r>
+        <w:t>Westview School</w:t>
+      </w:r>
+      <w:r>
+        <w:t>) 192.169.</w:t>
+      </w:r>
+      <w:r>
+        <w:t>5</w:t>
+      </w:r>
+      <w:r>
+        <w:t>.1 255.255.255.0</w:t>
+      </w:r>
+      <w:r>
+        <w:t xml:space="preserve"> </w:t>
+      </w:r>
+      <w:r>
+        <w:t>(Done)</w:t>
+      </w:r>
+    </w:p>
+    <w:p/>
     <w:p>
       <w:r>
         <w:t>M&amp;B Hardware:</w:t>
@@ -94,9 +131,6 @@
       <w:r>
         <w:t xml:space="preserve"> </w:t>
       </w:r>
-      <w:r>
-        <w:t>(Done)</w:t>
-      </w:r>
     </w:p>
     <w:p>
       <w:r>
@@ -111,6 +145,9 @@
       <w:r>
         <w:t xml:space="preserve"> </w:t>
       </w:r>
+      <w:r>
+        <w:t>(Done)</w:t>
+      </w:r>
     </w:p>
     <w:p>
       <w:r>
@@ -134,6 +171,12 @@
       <w:r>
         <w:t xml:space="preserve"> 255.255.255.0</w:t>
       </w:r>
+      <w:r>
+        <w:t xml:space="preserve"> </w:t>
+      </w:r>
+      <w:r>
+        <w:t>(Done)</w:t>
+      </w:r>
     </w:p>
     <w:p>
       <w:r>
@@ -148,7 +191,37 @@
       <w:r>
         <w:t>192.169.3.1 255.255.255.0</w:t>
       </w:r>
-    </w:p>
+      <w:r>
+        <w:t xml:space="preserve"> </w:t>
+      </w:r>
+      <w:r>
+        <w:t>(Done)</w:t>
+      </w:r>
+    </w:p>
+    <w:p>
+      <w:r>
+        <w:t>Se</w:t>
+      </w:r>
+      <w:r>
+        <w:t>3</w:t>
+      </w:r>
+      <w:r>
+        <w:t>/0 (Inter Router to Westview School) 192.169.6.</w:t>
+      </w:r>
+      <w:r>
+        <w:t>1</w:t>
+      </w:r>
+      <w:r>
+        <w:t xml:space="preserve"> 255.255.255.0 </w:t>
+      </w:r>
+      <w:r>
+        <w:t xml:space="preserve"> </w:t>
+      </w:r>
+      <w:r>
+        <w:t>(Done)</w:t>
+      </w:r>
+    </w:p>
+    <w:p/>
     <w:p>
       <w:r>
         <w:t>Proctor Residence</w:t>
@@ -179,6 +252,12 @@
       <w:r>
         <w:t>.1 255.255.0.0</w:t>
       </w:r>
+      <w:r>
+        <w:t xml:space="preserve"> </w:t>
+      </w:r>
+      <w:r>
+        <w:t>(Done)</w:t>
+      </w:r>
     </w:p>
     <w:p>
       <w:r>
@@ -217,6 +296,12 @@
       <w:r>
         <w:t>255.255.255.0</w:t>
       </w:r>
+      <w:r>
+        <w:t xml:space="preserve"> </w:t>
+      </w:r>
+      <w:r>
+        <w:t>(Done)</w:t>
+      </w:r>
     </w:p>
     <w:p>
       <w:r>
@@ -249,7 +334,219 @@
       <w:r>
         <w:t xml:space="preserve"> 255.255.255.0</w:t>
       </w:r>
-    </w:p>
+      <w:r>
+        <w:t xml:space="preserve"> </w:t>
+      </w:r>
+      <w:r>
+        <w:t>(Done)</w:t>
+      </w:r>
+      <w:r>
+        <w:t xml:space="preserve"> </w:t>
+      </w:r>
+    </w:p>
+    <w:p>
+      <w:r>
+        <w:t xml:space="preserve">Se9/0 (Inter Router to </w:t>
+      </w:r>
+      <w:r>
+        <w:t>Westview School</w:t>
+      </w:r>
+      <w:r>
+        <w:t>) 192.169.7.</w:t>
+      </w:r>
+      <w:r>
+        <w:t>1</w:t>
+      </w:r>
+      <w:r>
+        <w:t xml:space="preserve"> 255.255.255.0  </w:t>
+      </w:r>
+      <w:r>
+        <w:t>(Done)</w:t>
+      </w:r>
+      <w:r>
+        <w:t xml:space="preserve"> </w:t>
+      </w:r>
+    </w:p>
+    <w:p>
+      <w:r>
+        <w:t>Se</w:t>
+      </w:r>
+      <w:r>
+        <w:t>2</w:t>
+      </w:r>
+      <w:r>
+        <w:t xml:space="preserve">/0 (Inter Router to </w:t>
+      </w:r>
+      <w:r>
+        <w:t>Westview Library</w:t>
+      </w:r>
+      <w:r>
+        <w:t>) 192.169.</w:t>
+      </w:r>
+      <w:r>
+        <w:t>8</w:t>
+      </w:r>
+      <w:r>
+        <w:t>.</w:t>
+      </w:r>
+      <w:r>
+        <w:t>1</w:t>
+      </w:r>
+      <w:r>
+        <w:t xml:space="preserve"> 255.255.255.0  </w:t>
+      </w:r>
+    </w:p>
+    <w:p/>
+    <w:p>
+      <w:r>
+        <w:t>Westview Elementary School</w:t>
+      </w:r>
+      <w:r>
+        <w:t>:</w:t>
+      </w:r>
+    </w:p>
+    <w:p>
+      <w:r>
+        <w:t>Fa5/0 (Switch) 192.168.</w:t>
+      </w:r>
+      <w:r>
+        <w:t>2</w:t>
+      </w:r>
+      <w:r>
+        <w:t>.1 255.255.0.0</w:t>
+      </w:r>
+      <w:r>
+        <w:t xml:space="preserve"> </w:t>
+      </w:r>
+      <w:r>
+        <w:t>(Done)</w:t>
+      </w:r>
+    </w:p>
+    <w:p>
+      <w:r>
+        <w:t xml:space="preserve">Se2/0 (Inter Router to </w:t>
+      </w:r>
+      <w:r>
+        <w:t>Ralph</w:t>
+      </w:r>
+      <w:r>
+        <w:t>) 192.169.5.</w:t>
+      </w:r>
+      <w:r>
+        <w:t>2</w:t>
+      </w:r>
+      <w:r>
+        <w:t xml:space="preserve"> 255.255.255.0</w:t>
+      </w:r>
+      <w:r>
+        <w:t xml:space="preserve"> </w:t>
+      </w:r>
+      <w:r>
+        <w:t>(Done)</w:t>
+      </w:r>
+    </w:p>
+    <w:p>
+      <w:r>
+        <w:t>Se</w:t>
+      </w:r>
+      <w:r>
+        <w:t>3</w:t>
+      </w:r>
+      <w:r>
+        <w:t xml:space="preserve">/0 (Inter Router to </w:t>
+      </w:r>
+      <w:r>
+        <w:t>M&amp;B</w:t>
+      </w:r>
+      <w:r>
+        <w:t>) 192.169.</w:t>
+      </w:r>
+      <w:r>
+        <w:t>6</w:t>
+      </w:r>
+      <w:r>
+        <w:t>.</w:t>
+      </w:r>
+      <w:r>
+        <w:t>2</w:t>
+      </w:r>
+      <w:r>
+        <w:t xml:space="preserve"> 255.255.255.0 </w:t>
+      </w:r>
+      <w:r>
+        <w:t xml:space="preserve"> </w:t>
+      </w:r>
+      <w:r>
+        <w:t>(Done)</w:t>
+      </w:r>
+    </w:p>
+    <w:p>
+      <w:r>
+        <w:t>Se</w:t>
+      </w:r>
+      <w:r>
+        <w:t>9</w:t>
+      </w:r>
+      <w:r>
+        <w:t>/0 (Inter Router to</w:t>
+      </w:r>
+      <w:r>
+        <w:t xml:space="preserve"> Proctor Residence</w:t>
+      </w:r>
+      <w:r>
+        <w:t>) 192.169.</w:t>
+      </w:r>
+      <w:r>
+        <w:t>7</w:t>
+      </w:r>
+      <w:r>
+        <w:t xml:space="preserve">.2 255.255.255.0  </w:t>
+      </w:r>
+      <w:r>
+        <w:t>(Done)</w:t>
+      </w:r>
+    </w:p>
+    <w:p/>
+    <w:p>
+      <w:r>
+        <w:t>Westview Library</w:t>
+      </w:r>
+      <w:r>
+        <w:t>:</w:t>
+      </w:r>
+    </w:p>
+    <w:p>
+      <w:r>
+        <w:t>Fa5/0 (Switch) 192.168.</w:t>
+      </w:r>
+      <w:r>
+        <w:t>5</w:t>
+      </w:r>
+      <w:r>
+        <w:t>.1 255.255.0.0</w:t>
+      </w:r>
+    </w:p>
+    <w:p>
+      <w:r>
+        <w:t>Se</w:t>
+      </w:r>
+      <w:r>
+        <w:t>3</w:t>
+      </w:r>
+      <w:r>
+        <w:t>/0 (Inter Router to Proctor Residence) 192.169.8.</w:t>
+      </w:r>
+      <w:r>
+        <w:t>2</w:t>
+      </w:r>
+      <w:r>
+        <w:t xml:space="preserve"> 255.255.255.0  </w:t>
+      </w:r>
+    </w:p>
+    <w:p/>
+    <w:p/>
+    <w:p/>
+    <w:p/>
     <w:p/>
     <w:p/>
     <w:p/>
@@ -661,7 +958,7 @@
   <w:style w:type="paragraph" w:default="1" w:styleId="Normal">
     <w:name w:val="Normal"/>
     <w:qFormat/>
-    <w:rsid w:val="00FC08B2"/>
+    <w:rsid w:val="006909C0"/>
   </w:style>
   <w:style w:type="character" w:default="1" w:styleId="DefaultParagraphFont">
     <w:name w:val="Default Paragraph Font"/>

</xml_diff>

<commit_message>
5 routers connected without vision residence
</commit_message>
<xml_diff>
--- a/IP of Router.docx
+++ b/IP of Router.docx
@@ -15,54 +15,397 @@
         <w:t>5</w:t>
       </w:r>
       <w:r>
-        <w:t xml:space="preserve">/0 (Switch) </w:t>
-      </w:r>
-      <w:r>
-        <w:t>192.168.</w:t>
+        <w:t>/0 (Switch) 192.168.1.1 255.255.</w:t>
+      </w:r>
+      <w:r>
+        <w:t>0</w:t>
+      </w:r>
+      <w:r>
+        <w:t>.0</w:t>
+      </w:r>
+      <w:r>
+        <w:t xml:space="preserve"> </w:t>
+      </w:r>
+      <w:r>
+        <w:t>(Done)</w:t>
+      </w:r>
+    </w:p>
+    <w:p>
+      <w:r>
+        <w:t>S</w:t>
+      </w:r>
+      <w:r>
+        <w:t xml:space="preserve">e9/0 </w:t>
+      </w:r>
+      <w:r>
+        <w:t>(Inter Router</w:t>
+      </w:r>
+      <w:r>
+        <w:t xml:space="preserve"> to M&amp;B</w:t>
+      </w:r>
+      <w:r>
+        <w:t>)</w:t>
+      </w:r>
+      <w:r>
+        <w:t xml:space="preserve"> </w:t>
+      </w:r>
+      <w:r>
+        <w:t>192.169.2.1 255.255.255.0</w:t>
+      </w:r>
+      <w:r>
+        <w:t xml:space="preserve"> (Done)</w:t>
+      </w:r>
+    </w:p>
+    <w:p>
+      <w:r>
+        <w:t xml:space="preserve">Se3/0 (Inter Router to Proctor) </w:t>
+      </w:r>
+      <w:r>
+        <w:t>192.169.4.1 255.255.255.0</w:t>
+      </w:r>
+      <w:r>
+        <w:t xml:space="preserve"> (Done)</w:t>
+      </w:r>
+    </w:p>
+    <w:p>
+      <w:r>
+        <w:t>Se2/0 (Inter Router to Westview School) 192.169.5.1 255.255.255.0</w:t>
+      </w:r>
+      <w:r>
+        <w:t xml:space="preserve"> (Done)</w:t>
+      </w:r>
+    </w:p>
+    <w:p>
+      <w:r>
+        <w:t xml:space="preserve">Se1/0 (Inter Router to </w:t>
+      </w:r>
+      <w:r>
+        <w:t>Westview Library</w:t>
+      </w:r>
+      <w:r>
+        <w:t>) 192.169.1</w:t>
       </w:r>
       <w:r>
         <w:t>1</w:t>
       </w:r>
       <w:r>
-        <w:t>.1 255.255.</w:t>
+        <w:t>.</w:t>
+      </w:r>
+      <w:r>
+        <w:t>1</w:t>
+      </w:r>
+      <w:r>
+        <w:t xml:space="preserve"> 255.255.255.0</w:t>
+      </w:r>
+    </w:p>
+    <w:p/>
+    <w:p>
+      <w:r>
+        <w:t>M&amp;B Hardware:</w:t>
+      </w:r>
+      <w:r>
+        <w:t xml:space="preserve"> </w:t>
+      </w:r>
+    </w:p>
+    <w:p>
+      <w:r>
+        <w:t>Fa5/0 (Switch) 192.168.</w:t>
+      </w:r>
+      <w:r>
+        <w:t>3</w:t>
+      </w:r>
+      <w:r>
+        <w:t>.1 255.255.0.0</w:t>
+      </w:r>
+      <w:r>
+        <w:t xml:space="preserve"> </w:t>
+      </w:r>
+      <w:r>
+        <w:t>(Done)</w:t>
+      </w:r>
+    </w:p>
+    <w:p>
+      <w:r>
+        <w:t xml:space="preserve">Se9/0 </w:t>
+      </w:r>
+      <w:r>
+        <w:t>(Inter Router</w:t>
+      </w:r>
+      <w:r>
+        <w:t xml:space="preserve"> to Ralph</w:t>
+      </w:r>
+      <w:r>
+        <w:t xml:space="preserve">) </w:t>
+      </w:r>
+      <w:r>
+        <w:t>192.169.2.</w:t>
+      </w:r>
+      <w:r>
+        <w:t>2</w:t>
+      </w:r>
+      <w:r>
+        <w:t xml:space="preserve"> 255.255.255.0</w:t>
+      </w:r>
+      <w:r>
+        <w:t xml:space="preserve"> (Done)</w:t>
+      </w:r>
+    </w:p>
+    <w:p>
+      <w:r>
+        <w:t xml:space="preserve">Se8/0 (Inter Router to </w:t>
+      </w:r>
+      <w:r>
+        <w:t>Proctor</w:t>
+      </w:r>
+      <w:r>
+        <w:t xml:space="preserve">) </w:t>
+      </w:r>
+      <w:r>
+        <w:t>192.169.3.1 255.255.255.0</w:t>
+      </w:r>
+      <w:r>
+        <w:t xml:space="preserve"> (Done)</w:t>
+      </w:r>
+    </w:p>
+    <w:p>
+      <w:r>
+        <w:t>Se</w:t>
+      </w:r>
+      <w:r>
+        <w:t>3</w:t>
+      </w:r>
+      <w:r>
+        <w:t xml:space="preserve">/0 (Inter Router to Westview School) 192.169.6.1 255.255.255.0 </w:t>
+      </w:r>
+      <w:r>
+        <w:t xml:space="preserve"> (Done)</w:t>
+      </w:r>
+    </w:p>
+    <w:p>
+      <w:r>
+        <w:t xml:space="preserve">Se2/0 (Inter Router to </w:t>
+      </w:r>
+      <w:r>
+        <w:t>Westview Library</w:t>
+      </w:r>
+      <w:r>
+        <w:t>) 192.169.10.</w:t>
+      </w:r>
+      <w:r>
+        <w:t>1</w:t>
+      </w:r>
+      <w:r>
+        <w:t xml:space="preserve"> 255.255.255.0</w:t>
+      </w:r>
+      <w:r>
+        <w:t xml:space="preserve"> (Done)</w:t>
+      </w:r>
+    </w:p>
+    <w:p/>
+    <w:p>
+      <w:r>
+        <w:t>Proctor Residence</w:t>
+      </w:r>
+      <w:r>
+        <w:t>:</w:t>
+      </w:r>
+    </w:p>
+    <w:p>
+      <w:r>
+        <w:t>Fa</w:t>
+      </w:r>
+      <w:r>
+        <w:t>5</w:t>
+      </w:r>
+      <w:r>
+        <w:t>/</w:t>
       </w:r>
       <w:r>
         <w:t>0</w:t>
       </w:r>
       <w:r>
-        <w:t>.0</w:t>
+        <w:t xml:space="preserve"> (Switch) 192.168.</w:t>
+      </w:r>
+      <w:r>
+        <w:t>4</w:t>
+      </w:r>
+      <w:r>
+        <w:t>.1 255.255.0.0</w:t>
+      </w:r>
+      <w:r>
+        <w:t xml:space="preserve"> (Done)</w:t>
+      </w:r>
+    </w:p>
+    <w:p>
+      <w:r>
+        <w:t xml:space="preserve">Se8/0 </w:t>
+      </w:r>
+      <w:r>
+        <w:t>(Inter Router</w:t>
+      </w:r>
+      <w:r>
+        <w:t xml:space="preserve"> to M&amp;B</w:t>
+      </w:r>
+      <w:r>
+        <w:t xml:space="preserve">) </w:t>
+      </w:r>
+      <w:r>
+        <w:t>192.169.</w:t>
+      </w:r>
+      <w:r>
+        <w:t>3</w:t>
+      </w:r>
+      <w:r>
+        <w:t>.</w:t>
+      </w:r>
+      <w:r>
+        <w:t>2</w:t>
       </w:r>
       <w:r>
         <w:t xml:space="preserve"> </w:t>
       </w:r>
       <w:r>
+        <w:t>255.255.255.0</w:t>
+      </w:r>
+      <w:r>
+        <w:t xml:space="preserve"> (Done)</w:t>
+      </w:r>
+    </w:p>
+    <w:p>
+      <w:r>
+        <w:t xml:space="preserve">Se3/0 (Inter Router to </w:t>
+      </w:r>
+      <w:r>
+        <w:t>Ralph</w:t>
+      </w:r>
+      <w:r>
+        <w:t xml:space="preserve">) </w:t>
+      </w:r>
+      <w:r>
+        <w:t>192.169.4.2 255.255.255.0</w:t>
+      </w:r>
+      <w:r>
+        <w:t xml:space="preserve"> (Done)</w:t>
+      </w:r>
+      <w:r>
+        <w:t xml:space="preserve"> </w:t>
+      </w:r>
+    </w:p>
+    <w:p>
+      <w:r>
+        <w:t xml:space="preserve">Se9/0 (Inter Router to </w:t>
+      </w:r>
+      <w:r>
+        <w:t>Westview School</w:t>
+      </w:r>
+      <w:r>
+        <w:t>) 192.169.7.</w:t>
+      </w:r>
+      <w:r>
+        <w:t>1</w:t>
+      </w:r>
+      <w:r>
+        <w:t xml:space="preserve"> 255.255.255.0  </w:t>
+      </w:r>
+      <w:r>
+        <w:t xml:space="preserve">(Done) </w:t>
+      </w:r>
+    </w:p>
+    <w:p>
+      <w:r>
+        <w:t>Se2/0 (Inter Router to Westview Library) 192.169.</w:t>
+      </w:r>
+      <w:r>
+        <w:t>8</w:t>
+      </w:r>
+      <w:r>
+        <w:t>.</w:t>
+      </w:r>
+      <w:r>
+        <w:t>1</w:t>
+      </w:r>
+      <w:r>
+        <w:t xml:space="preserve"> 255.255.255.0  </w:t>
+      </w:r>
+      <w:r>
         <w:t>(Done)</w:t>
       </w:r>
     </w:p>
-    <w:p>
-      <w:r>
-        <w:t>S</w:t>
-      </w:r>
-      <w:r>
-        <w:t xml:space="preserve">e9/0 </w:t>
-      </w:r>
-      <w:r>
-        <w:t>(Inter Router</w:t>
-      </w:r>
-      <w:r>
-        <w:t xml:space="preserve"> to M&amp;B</w:t>
-      </w:r>
-      <w:r>
-        <w:t>)</w:t>
-      </w:r>
-      <w:r>
-        <w:t xml:space="preserve"> </w:t>
-      </w:r>
-      <w:r>
-        <w:t>192.169.2.1 255.255.255.0</w:t>
-      </w:r>
-      <w:r>
-        <w:t xml:space="preserve"> </w:t>
+    <w:p/>
+    <w:p>
+      <w:r>
+        <w:t>Westview Elementary School:</w:t>
+      </w:r>
+    </w:p>
+    <w:p>
+      <w:r>
+        <w:t>Fa5/0 (Switch) 192.168.</w:t>
+      </w:r>
+      <w:r>
+        <w:t>2</w:t>
+      </w:r>
+      <w:r>
+        <w:t>.1 255.255.0.0</w:t>
+      </w:r>
+      <w:r>
+        <w:t xml:space="preserve"> (Done)</w:t>
+      </w:r>
+    </w:p>
+    <w:p>
+      <w:r>
+        <w:t>Se2/0 (Inter Router to Ralph) 192.169.5.</w:t>
+      </w:r>
+      <w:r>
+        <w:t>2</w:t>
+      </w:r>
+      <w:r>
+        <w:t xml:space="preserve"> 255.255.255.0</w:t>
+      </w:r>
+      <w:r>
+        <w:t xml:space="preserve"> (Done)</w:t>
+      </w:r>
+    </w:p>
+    <w:p>
+      <w:r>
+        <w:t>Se</w:t>
+      </w:r>
+      <w:r>
+        <w:t>3</w:t>
+      </w:r>
+      <w:r>
+        <w:t xml:space="preserve">/0 (Inter Router to </w:t>
+      </w:r>
+      <w:r>
+        <w:t>M&amp;B</w:t>
+      </w:r>
+      <w:r>
+        <w:t>) 192.169.</w:t>
+      </w:r>
+      <w:r>
+        <w:t>6</w:t>
+      </w:r>
+      <w:r>
+        <w:t>.</w:t>
+      </w:r>
+      <w:r>
+        <w:t>2</w:t>
+      </w:r>
+      <w:r>
+        <w:t xml:space="preserve"> 255.255.255.0 </w:t>
+      </w:r>
+      <w:r>
+        <w:t xml:space="preserve"> (Done)</w:t>
+      </w:r>
+    </w:p>
+    <w:p>
+      <w:r>
+        <w:t>Se9/0 (Inter Router to Proctor Residence) 192.169.</w:t>
+      </w:r>
+      <w:r>
+        <w:t>7</w:t>
+      </w:r>
+      <w:r>
+        <w:t xml:space="preserve">.2 255.255.255.0  </w:t>
       </w:r>
       <w:r>
         <w:t>(Done)</w:t>
@@ -70,479 +413,96 @@
     </w:p>
     <w:p>
       <w:r>
-        <w:t>Se</w:t>
-      </w:r>
-      <w:r>
-        <w:t>3</w:t>
-      </w:r>
-      <w:r>
-        <w:t xml:space="preserve">/0 (Inter Router to Proctor) </w:t>
-      </w:r>
-      <w:r>
-        <w:t>192.169.</w:t>
-      </w:r>
-      <w:r>
-        <w:t>4</w:t>
-      </w:r>
-      <w:r>
-        <w:t>.1 255.255.255.0</w:t>
-      </w:r>
-      <w:r>
-        <w:t xml:space="preserve"> </w:t>
+        <w:t xml:space="preserve">Se8/0 (Inter Router to Westview </w:t>
+      </w:r>
+      <w:r>
+        <w:t>Library</w:t>
+      </w:r>
+      <w:r>
+        <w:t>) 192.169.9.</w:t>
+      </w:r>
+      <w:r>
+        <w:t>1</w:t>
+      </w:r>
+      <w:r>
+        <w:t xml:space="preserve"> 255.255.255.0 </w:t>
       </w:r>
       <w:r>
         <w:t>(Done)</w:t>
       </w:r>
     </w:p>
-    <w:p>
-      <w:r>
-        <w:t>Se</w:t>
+    <w:p/>
+    <w:p>
+      <w:r>
+        <w:t>Westview Library:</w:t>
+      </w:r>
+    </w:p>
+    <w:p>
+      <w:r>
+        <w:lastRenderedPageBreak/>
+        <w:t>Fa5/0 (Switch) 192.168.</w:t>
+      </w:r>
+      <w:r>
+        <w:t>5</w:t>
+      </w:r>
+      <w:r>
+        <w:t>.1 255.255.0.0</w:t>
+      </w:r>
+      <w:r>
+        <w:t xml:space="preserve"> (Done)</w:t>
+      </w:r>
+    </w:p>
+    <w:p>
+      <w:r>
+        <w:t>Se3/0 (Inter Router to Proctor Residence) 192.169.8.</w:t>
       </w:r>
       <w:r>
         <w:t>2</w:t>
       </w:r>
       <w:r>
-        <w:t xml:space="preserve">/0 (Inter Router to </w:t>
-      </w:r>
-      <w:r>
-        <w:t>Westview School</w:t>
-      </w:r>
-      <w:r>
-        <w:t>) 192.169.</w:t>
-      </w:r>
-      <w:r>
-        <w:t>5</w:t>
-      </w:r>
-      <w:r>
-        <w:t>.1 255.255.255.0</w:t>
-      </w:r>
-      <w:r>
-        <w:t xml:space="preserve"> </w:t>
+        <w:t xml:space="preserve"> 255.255.255.0  </w:t>
       </w:r>
       <w:r>
         <w:t>(Done)</w:t>
       </w:r>
     </w:p>
+    <w:p>
+      <w:r>
+        <w:t xml:space="preserve">Se8/0 (Inter Router to Westview Elem School) 192.169.9.2 255.255.255.0 </w:t>
+      </w:r>
+      <w:r>
+        <w:t xml:space="preserve"> (Done)</w:t>
+      </w:r>
+    </w:p>
+    <w:p>
+      <w:r>
+        <w:t>Se2/0 (Inter Router to M&amp;B Hardware) 192.169.</w:t>
+      </w:r>
+      <w:r>
+        <w:t>10</w:t>
+      </w:r>
+      <w:r>
+        <w:t>.2 255.255.255.</w:t>
+      </w:r>
+      <w:r>
+        <w:t>0</w:t>
+      </w:r>
+      <w:r>
+        <w:t xml:space="preserve"> (Done)</w:t>
+      </w:r>
+    </w:p>
+    <w:p>
+      <w:r>
+        <w:t>Se1/0 (Inter Router to Ralph Bohner) 192.169.1</w:t>
+      </w:r>
+      <w:r>
+        <w:t>1</w:t>
+      </w:r>
+      <w:r>
+        <w:t xml:space="preserve">.2 255.255.255.0 </w:t>
+      </w:r>
+    </w:p>
     <w:p/>
-    <w:p>
-      <w:r>
-        <w:t>M&amp;B Hardware:</w:t>
-      </w:r>
-      <w:r>
-        <w:t xml:space="preserve"> </w:t>
-      </w:r>
-    </w:p>
-    <w:p>
-      <w:r>
-        <w:t>Fa5/0 (Switch) 192.168.</w:t>
-      </w:r>
-      <w:r>
-        <w:t>3</w:t>
-      </w:r>
-      <w:r>
-        <w:t>.1 255.255.0.0</w:t>
-      </w:r>
-      <w:r>
-        <w:t xml:space="preserve"> </w:t>
-      </w:r>
-      <w:r>
-        <w:t>(Done)</w:t>
-      </w:r>
-    </w:p>
-    <w:p>
-      <w:r>
-        <w:t xml:space="preserve">Se9/0 </w:t>
-      </w:r>
-      <w:r>
-        <w:t>(Inter Router</w:t>
-      </w:r>
-      <w:r>
-        <w:t xml:space="preserve"> to Ralph</w:t>
-      </w:r>
-      <w:r>
-        <w:t xml:space="preserve">) </w:t>
-      </w:r>
-      <w:r>
-        <w:t>192.169.2.</w:t>
-      </w:r>
-      <w:r>
-        <w:t>2</w:t>
-      </w:r>
-      <w:r>
-        <w:t xml:space="preserve"> 255.255.255.0</w:t>
-      </w:r>
-      <w:r>
-        <w:t xml:space="preserve"> </w:t>
-      </w:r>
-      <w:r>
-        <w:t>(Done)</w:t>
-      </w:r>
-    </w:p>
-    <w:p>
-      <w:r>
-        <w:t xml:space="preserve">Se8/0 (Inter Router to </w:t>
-      </w:r>
-      <w:r>
-        <w:t>Proctor</w:t>
-      </w:r>
-      <w:r>
-        <w:t xml:space="preserve">) </w:t>
-      </w:r>
-      <w:r>
-        <w:t>192.169.3.1 255.255.255.0</w:t>
-      </w:r>
-      <w:r>
-        <w:t xml:space="preserve"> </w:t>
-      </w:r>
-      <w:r>
-        <w:t>(Done)</w:t>
-      </w:r>
-    </w:p>
-    <w:p>
-      <w:r>
-        <w:t>Se</w:t>
-      </w:r>
-      <w:r>
-        <w:t>3</w:t>
-      </w:r>
-      <w:r>
-        <w:t>/0 (Inter Router to Westview School) 192.169.6.</w:t>
-      </w:r>
-      <w:r>
-        <w:t>1</w:t>
-      </w:r>
-      <w:r>
-        <w:t xml:space="preserve"> 255.255.255.0 </w:t>
-      </w:r>
-      <w:r>
-        <w:t xml:space="preserve"> </w:t>
-      </w:r>
-      <w:r>
-        <w:t>(Done)</w:t>
-      </w:r>
-    </w:p>
-    <w:p/>
-    <w:p>
-      <w:r>
-        <w:t>Proctor Residence</w:t>
-      </w:r>
-      <w:r>
-        <w:t>:</w:t>
-      </w:r>
-    </w:p>
-    <w:p>
-      <w:r>
-        <w:t>Fa</w:t>
-      </w:r>
-      <w:r>
-        <w:t>5</w:t>
-      </w:r>
-      <w:r>
-        <w:t>/</w:t>
-      </w:r>
-      <w:r>
-        <w:t>0</w:t>
-      </w:r>
-      <w:r>
-        <w:t xml:space="preserve"> (Switch) 192.168.</w:t>
-      </w:r>
-      <w:r>
-        <w:t>4</w:t>
-      </w:r>
-      <w:r>
-        <w:t>.1 255.255.0.0</w:t>
-      </w:r>
-      <w:r>
-        <w:t xml:space="preserve"> </w:t>
-      </w:r>
-      <w:r>
-        <w:t>(Done)</w:t>
-      </w:r>
-    </w:p>
-    <w:p>
-      <w:r>
-        <w:t>Se</w:t>
-      </w:r>
-      <w:r>
-        <w:t>8</w:t>
-      </w:r>
-      <w:r>
-        <w:t xml:space="preserve">/0 </w:t>
-      </w:r>
-      <w:r>
-        <w:t>(Inter Router</w:t>
-      </w:r>
-      <w:r>
-        <w:t xml:space="preserve"> to M&amp;B</w:t>
-      </w:r>
-      <w:r>
-        <w:t xml:space="preserve">) </w:t>
-      </w:r>
-      <w:r>
-        <w:t>192.169.</w:t>
-      </w:r>
-      <w:r>
-        <w:t>3</w:t>
-      </w:r>
-      <w:r>
-        <w:t>.</w:t>
-      </w:r>
-      <w:r>
-        <w:t>2</w:t>
-      </w:r>
-      <w:r>
-        <w:t xml:space="preserve"> </w:t>
-      </w:r>
-      <w:r>
-        <w:t>255.255.255.0</w:t>
-      </w:r>
-      <w:r>
-        <w:t xml:space="preserve"> </w:t>
-      </w:r>
-      <w:r>
-        <w:t>(Done)</w:t>
-      </w:r>
-    </w:p>
-    <w:p>
-      <w:r>
-        <w:t>Se</w:t>
-      </w:r>
-      <w:r>
-        <w:t>3</w:t>
-      </w:r>
-      <w:r>
-        <w:t xml:space="preserve">/0 (Inter Router to </w:t>
-      </w:r>
-      <w:r>
-        <w:t>Ralph</w:t>
-      </w:r>
-      <w:r>
-        <w:t xml:space="preserve">) </w:t>
-      </w:r>
-      <w:r>
-        <w:t>192.169.</w:t>
-      </w:r>
-      <w:r>
-        <w:t>4</w:t>
-      </w:r>
-      <w:r>
-        <w:t>.</w:t>
-      </w:r>
-      <w:r>
-        <w:t>2</w:t>
-      </w:r>
-      <w:r>
-        <w:t xml:space="preserve"> 255.255.255.0</w:t>
-      </w:r>
-      <w:r>
-        <w:t xml:space="preserve"> </w:t>
-      </w:r>
-      <w:r>
-        <w:t>(Done)</w:t>
-      </w:r>
-      <w:r>
-        <w:t xml:space="preserve"> </w:t>
-      </w:r>
-    </w:p>
-    <w:p>
-      <w:r>
-        <w:t xml:space="preserve">Se9/0 (Inter Router to </w:t>
-      </w:r>
-      <w:r>
-        <w:t>Westview School</w:t>
-      </w:r>
-      <w:r>
-        <w:t>) 192.169.7.</w:t>
-      </w:r>
-      <w:r>
-        <w:t>1</w:t>
-      </w:r>
-      <w:r>
-        <w:t xml:space="preserve"> 255.255.255.0  </w:t>
-      </w:r>
-      <w:r>
-        <w:t>(Done)</w:t>
-      </w:r>
-      <w:r>
-        <w:t xml:space="preserve"> </w:t>
-      </w:r>
-    </w:p>
-    <w:p>
-      <w:r>
-        <w:t>Se</w:t>
-      </w:r>
-      <w:r>
-        <w:t>2</w:t>
-      </w:r>
-      <w:r>
-        <w:t xml:space="preserve">/0 (Inter Router to </w:t>
-      </w:r>
-      <w:r>
-        <w:t>Westview Library</w:t>
-      </w:r>
-      <w:r>
-        <w:t>) 192.169.</w:t>
-      </w:r>
-      <w:r>
-        <w:t>8</w:t>
-      </w:r>
-      <w:r>
-        <w:t>.</w:t>
-      </w:r>
-      <w:r>
-        <w:t>1</w:t>
-      </w:r>
-      <w:r>
-        <w:t xml:space="preserve"> 255.255.255.0  </w:t>
-      </w:r>
-    </w:p>
-    <w:p/>
-    <w:p>
-      <w:r>
-        <w:t>Westview Elementary School</w:t>
-      </w:r>
-      <w:r>
-        <w:t>:</w:t>
-      </w:r>
-    </w:p>
-    <w:p>
-      <w:r>
-        <w:t>Fa5/0 (Switch) 192.168.</w:t>
-      </w:r>
-      <w:r>
-        <w:t>2</w:t>
-      </w:r>
-      <w:r>
-        <w:t>.1 255.255.0.0</w:t>
-      </w:r>
-      <w:r>
-        <w:t xml:space="preserve"> </w:t>
-      </w:r>
-      <w:r>
-        <w:t>(Done)</w:t>
-      </w:r>
-    </w:p>
-    <w:p>
-      <w:r>
-        <w:t xml:space="preserve">Se2/0 (Inter Router to </w:t>
-      </w:r>
-      <w:r>
-        <w:t>Ralph</w:t>
-      </w:r>
-      <w:r>
-        <w:t>) 192.169.5.</w:t>
-      </w:r>
-      <w:r>
-        <w:t>2</w:t>
-      </w:r>
-      <w:r>
-        <w:t xml:space="preserve"> 255.255.255.0</w:t>
-      </w:r>
-      <w:r>
-        <w:t xml:space="preserve"> </w:t>
-      </w:r>
-      <w:r>
-        <w:t>(Done)</w:t>
-      </w:r>
-    </w:p>
-    <w:p>
-      <w:r>
-        <w:t>Se</w:t>
-      </w:r>
-      <w:r>
-        <w:t>3</w:t>
-      </w:r>
-      <w:r>
-        <w:t xml:space="preserve">/0 (Inter Router to </w:t>
-      </w:r>
-      <w:r>
-        <w:t>M&amp;B</w:t>
-      </w:r>
-      <w:r>
-        <w:t>) 192.169.</w:t>
-      </w:r>
-      <w:r>
-        <w:t>6</w:t>
-      </w:r>
-      <w:r>
-        <w:t>.</w:t>
-      </w:r>
-      <w:r>
-        <w:t>2</w:t>
-      </w:r>
-      <w:r>
-        <w:t xml:space="preserve"> 255.255.255.0 </w:t>
-      </w:r>
-      <w:r>
-        <w:t xml:space="preserve"> </w:t>
-      </w:r>
-      <w:r>
-        <w:t>(Done)</w:t>
-      </w:r>
-    </w:p>
-    <w:p>
-      <w:r>
-        <w:t>Se</w:t>
-      </w:r>
-      <w:r>
-        <w:t>9</w:t>
-      </w:r>
-      <w:r>
-        <w:t>/0 (Inter Router to</w:t>
-      </w:r>
-      <w:r>
-        <w:t xml:space="preserve"> Proctor Residence</w:t>
-      </w:r>
-      <w:r>
-        <w:t>) 192.169.</w:t>
-      </w:r>
-      <w:r>
-        <w:t>7</w:t>
-      </w:r>
-      <w:r>
-        <w:t xml:space="preserve">.2 255.255.255.0  </w:t>
-      </w:r>
-      <w:r>
-        <w:t>(Done)</w:t>
-      </w:r>
-    </w:p>
-    <w:p/>
-    <w:p>
-      <w:r>
-        <w:t>Westview Library</w:t>
-      </w:r>
-      <w:r>
-        <w:t>:</w:t>
-      </w:r>
-    </w:p>
-    <w:p>
-      <w:r>
-        <w:t>Fa5/0 (Switch) 192.168.</w:t>
-      </w:r>
-      <w:r>
-        <w:t>5</w:t>
-      </w:r>
-      <w:r>
-        <w:t>.1 255.255.0.0</w:t>
-      </w:r>
-    </w:p>
-    <w:p>
-      <w:r>
-        <w:t>Se</w:t>
-      </w:r>
-      <w:r>
-        <w:t>3</w:t>
-      </w:r>
-      <w:r>
-        <w:t>/0 (Inter Router to Proctor Residence) 192.169.8.</w:t>
-      </w:r>
-      <w:r>
-        <w:t>2</w:t>
-      </w:r>
-      <w:r>
-        <w:t xml:space="preserve"> 255.255.255.0  </w:t>
-      </w:r>
-    </w:p>
     <w:p/>
     <w:p/>
     <w:p/>
@@ -958,7 +918,7 @@
   <w:style w:type="paragraph" w:default="1" w:styleId="Normal">
     <w:name w:val="Normal"/>
     <w:qFormat/>
-    <w:rsid w:val="006909C0"/>
+    <w:rsid w:val="00D170B3"/>
   </w:style>
   <w:style w:type="character" w:default="1" w:styleId="DefaultParagraphFont">
     <w:name w:val="Default Paragraph Font"/>

</xml_diff>